<commit_message>
update code add history hop dong
</commit_message>
<xml_diff>
--- a/public/template/CN_HD_TM_DOWN.docx
+++ b/public/template/CN_HD_TM_DOWN.docx
@@ -135,7 +135,7 @@
           <w:sz w:val="22"/>
           <w:szCs w:val="22"/>
         </w:rPr>
-        <w:t>263.I10/09/2023/HĐMB-PA</w:t>
+        <w:t>2.ACC/04/2024/HĐMB-PA</w:t>
       </w:r>
     </w:p>
     <w:p>
@@ -246,7 +246,7 @@
           <w:iCs/>
           <w:szCs w:val="22"/>
         </w:rPr>
-        <w:t>08</w:t>
+        <w:t>16</w:t>
       </w:r>
       <w:r>
         <w:rPr>
@@ -264,7 +264,7 @@
           <w:iCs/>
           <w:szCs w:val="22"/>
         </w:rPr>
-        <w:t>09</w:t>
+        <w:t>04</w:t>
       </w:r>
       <w:r>
         <w:rPr>
@@ -282,7 +282,7 @@
           <w:iCs/>
           <w:szCs w:val="22"/>
         </w:rPr>
-        <w:t>2023 </w:t>
+        <w:t>2024 </w:t>
       </w:r>
       <w:r>
         <w:rPr>
@@ -372,29 +372,7 @@
           <w:sz w:val="22"/>
           <w:szCs w:val="22"/>
         </w:rPr>
-        <w:t xml:space="preserve">CÔNG TY TNHH THƯƠNG MẠI VÀ DỊCH </w:t>
-      </w:r>
-      <w:proofErr w:type="gramStart"/>
-      <w:r>
-        <w:rPr>
-          <w:rFonts w:ascii="TCM Pro" w:hAnsi="TCM Pro" w:cs="Arial"/>
-          <w:b/>
-          <w:bCs/>
-          <w:sz w:val="22"/>
-          <w:szCs w:val="22"/>
-        </w:rPr>
-        <w:t>VỤ  Ô</w:t>
-      </w:r>
-      <w:proofErr w:type="gramEnd"/>
-      <w:r>
-        <w:rPr>
-          <w:rFonts w:ascii="TCM Pro" w:hAnsi="TCM Pro" w:cs="Arial"/>
-          <w:b/>
-          <w:bCs/>
-          <w:sz w:val="22"/>
-          <w:szCs w:val="22"/>
-        </w:rPr>
-        <w:t xml:space="preserve"> TÔ PHÚC ANH</w:t>
+        <w:t>CÔNG TY TNHH THƯƠNG MẠI VÀ DỊCH VỤ  Ô TÔ PHÚC ANH</w:t>
       </w:r>
       <w:r>
         <w:rPr>
@@ -524,23 +502,13 @@
         </w:rPr>
         <w:t xml:space="preserve"> Tỉnh </w:t>
       </w:r>
-      <w:proofErr w:type="gramStart"/>
-      <w:r>
-        <w:rPr>
-          <w:rFonts w:ascii="TCM Pro" w:hAnsi="TCM Pro" w:cs="Arial"/>
-          <w:sz w:val="22"/>
-          <w:szCs w:val="22"/>
-        </w:rPr>
-        <w:t>An</w:t>
-      </w:r>
-      <w:proofErr w:type="gramEnd"/>
-      <w:r>
-        <w:rPr>
-          <w:rFonts w:ascii="TCM Pro" w:hAnsi="TCM Pro" w:cs="Arial"/>
-          <w:sz w:val="22"/>
-          <w:szCs w:val="22"/>
-        </w:rPr>
-        <w:t xml:space="preserve"> Giang</w:t>
+      <w:r>
+        <w:rPr>
+          <w:rFonts w:ascii="TCM Pro" w:hAnsi="TCM Pro" w:cs="Arial"/>
+          <w:sz w:val="22"/>
+          <w:szCs w:val="22"/>
+        </w:rPr>
+        <w:t>An Giang</w:t>
       </w:r>
     </w:p>
     <w:p>
@@ -1022,8 +990,6 @@
           <w:szCs w:val="22"/>
         </w:rPr>
       </w:pPr>
-      <w:bookmarkStart w:id="0" w:name="_GoBack"/>
-      <w:bookmarkEnd w:id="0"/>
       <w:r>
         <w:rPr>
           <w:rFonts w:ascii="TCM Pro" w:hAnsi="TCM Pro" w:cs="Arial"/>
@@ -1047,7 +1013,7 @@
           <w:sz w:val="22"/>
           <w:szCs w:val="22"/>
         </w:rPr>
-        <w:t>HỒ HỮU THÀNH KHANG</w:t>
+        <w:t>Nguyễn Văn Admin</w:t>
       </w:r>
       <w:r>
         <w:rPr>
@@ -1071,7 +1037,7 @@
           <w:sz w:val="22"/>
           <w:szCs w:val="22"/>
         </w:rPr>
-        <w:t>0985799564</w:t>
+        <w:t>0000 111 222</w:t>
       </w:r>
     </w:p>
     <w:p>
@@ -1109,9 +1075,17 @@
           <w:sz w:val="22"/>
           <w:szCs w:val="22"/>
         </w:rPr>
-        <w:t xml:space="preserve">BÊN </w:t>
-      </w:r>
-      <w:proofErr w:type="gramStart"/>
+        <w:t>BÊN MUA</w:t>
+      </w:r>
+      <w:r>
+        <w:rPr>
+          <w:rFonts w:ascii="TCM Pro" w:hAnsi="TCM Pro" w:cs="Arial"/>
+          <w:bCs/>
+          <w:sz w:val="22"/>
+          <w:szCs w:val="22"/>
+        </w:rPr>
+        <w:t>(BÊN B</w:t>
+      </w:r>
       <w:r>
         <w:rPr>
           <w:rFonts w:ascii="TCM Pro" w:hAnsi="TCM Pro" w:cs="Arial"/>
@@ -1120,26 +1094,7 @@
           <w:sz w:val="22"/>
           <w:szCs w:val="22"/>
         </w:rPr>
-        <w:t>MUA</w:t>
-      </w:r>
-      <w:r>
-        <w:rPr>
-          <w:rFonts w:ascii="TCM Pro" w:hAnsi="TCM Pro" w:cs="Arial"/>
-          <w:bCs/>
-          <w:sz w:val="22"/>
-          <w:szCs w:val="22"/>
-        </w:rPr>
-        <w:t>(</w:t>
-      </w:r>
-      <w:proofErr w:type="gramEnd"/>
-      <w:r>
-        <w:rPr>
-          <w:rFonts w:ascii="TCM Pro" w:hAnsi="TCM Pro" w:cs="Arial"/>
-          <w:bCs/>
-          <w:sz w:val="22"/>
-          <w:szCs w:val="22"/>
-        </w:rPr>
-        <w:t>BÊN B</w:t>
+        <w:t xml:space="preserve">): </w:t>
       </w:r>
       <w:r>
         <w:rPr>
@@ -1149,26 +1104,16 @@
           <w:sz w:val="22"/>
           <w:szCs w:val="22"/>
         </w:rPr>
-        <w:t xml:space="preserve">): </w:t>
+        <w:t xml:space="preserve"> </w:t>
       </w:r>
       <w:r>
         <w:rPr>
           <w:rFonts w:ascii="TCM Pro" w:hAnsi="TCM Pro" w:cs="Arial"/>
           <w:b/>
-          <w:bCs/>
-          <w:sz w:val="22"/>
-          <w:szCs w:val="22"/>
-        </w:rPr>
-        <w:t xml:space="preserve"> </w:t>
-      </w:r>
-      <w:r>
-        <w:rPr>
-          <w:rFonts w:ascii="TCM Pro" w:hAnsi="TCM Pro" w:cs="Arial"/>
-          <w:b/>
-          <w:sz w:val="22"/>
-          <w:szCs w:val="22"/>
-        </w:rPr>
-        <w:t>LÊ ĐẶNG HOÀNG THÍNH</w:t>
+          <w:sz w:val="22"/>
+          <w:szCs w:val="22"/>
+        </w:rPr>
+        <w:t>Nguyễn Ân</w:t>
       </w:r>
     </w:p>
     <w:p>
@@ -1198,17 +1143,8 @@
           <w:rFonts w:ascii="TCM Pro" w:hAnsi="TCM Pro" w:cs="Arial"/>
           <w:sz w:val="22"/>
           <w:szCs w:val="22"/>
-          <w:lang w:val="vi-VN"/>
-        </w:rPr>
-        <w:t xml:space="preserve">            </w:t>
-      </w:r>
-      <w:r>
-        <w:rPr>
-          <w:rFonts w:ascii="TCM Pro" w:hAnsi="TCM Pro" w:cs="Arial"/>
-          <w:sz w:val="22"/>
-          <w:szCs w:val="22"/>
-        </w:rPr>
-        <w:t xml:space="preserve">       </w:t>
+        </w:rPr>
+        <w:tab/>
       </w:r>
       <w:r>
         <w:rPr>
@@ -1225,7 +1161,7 @@
           <w:sz w:val="22"/>
           <w:szCs w:val="22"/>
         </w:rPr>
-        <w:t>Khóm Vĩnh Phúc, Thị Trấn Cái Dầu, Châu Phú, An Giang</w:t>
+        <w:t>Long Xuyên An Giang</w:t>
       </w:r>
     </w:p>
     <w:p>
@@ -1248,15 +1184,24 @@
           <w:szCs w:val="22"/>
           <w:lang w:val="vi-VN"/>
         </w:rPr>
-        <w:t xml:space="preserve">Điện thoại </w:t>
-      </w:r>
-      <w:r>
-        <w:rPr>
-          <w:rFonts w:ascii="TCM Pro" w:hAnsi="TCM Pro" w:cs="Arial"/>
-          <w:sz w:val="22"/>
-          <w:szCs w:val="22"/>
-        </w:rPr>
-        <w:t xml:space="preserve">           </w:t>
+        <w:t>Điện thoạ</w:t>
+      </w:r>
+      <w:r>
+        <w:rPr>
+          <w:rFonts w:ascii="TCM Pro" w:hAnsi="TCM Pro" w:cs="Arial"/>
+          <w:sz w:val="22"/>
+          <w:szCs w:val="22"/>
+          <w:lang w:val="vi-VN"/>
+        </w:rPr>
+        <w:t>i</w:t>
+      </w:r>
+      <w:r>
+        <w:rPr>
+          <w:rFonts w:ascii="TCM Pro" w:hAnsi="TCM Pro" w:cs="Arial"/>
+          <w:sz w:val="22"/>
+          <w:szCs w:val="22"/>
+        </w:rPr>
+        <w:tab/>
       </w:r>
       <w:r>
         <w:rPr>
@@ -1282,11 +1227,14 @@
           <w:sz w:val="22"/>
           <w:szCs w:val="22"/>
         </w:rPr>
-        <w:t>0774513619</w:t>
+        <w:t>0989009990</w:t>
       </w:r>
     </w:p>
     <w:p>
       <w:pPr>
+        <w:tabs>
+          <w:tab w:val="left" w:pos="1843"/>
+        </w:tabs>
         <w:spacing w:after="120"/>
         <w:jc w:val="both"/>
         <w:rPr>
@@ -1309,15 +1257,16 @@
           <w:sz w:val="22"/>
           <w:szCs w:val="22"/>
         </w:rPr>
-        <w:t xml:space="preserve"> CMND            </w:t>
-      </w:r>
-      <w:r>
-        <w:rPr>
-          <w:rFonts w:ascii="TCM Pro" w:hAnsi="TCM Pro" w:cs="Arial"/>
-          <w:sz w:val="22"/>
-          <w:szCs w:val="22"/>
-        </w:rPr>
-        <w:t xml:space="preserve">: </w:t>
+        <w:t xml:space="preserve"> CCCD</w:t>
+      </w:r>
+      <w:r>
+        <w:rPr>
+          <w:rFonts w:ascii="TCM Pro" w:hAnsi="TCM Pro" w:cs="Arial"/>
+          <w:sz w:val="22"/>
+          <w:szCs w:val="22"/>
+        </w:rPr>
+        <w:tab/>
+        <w:t>:</w:t>
       </w:r>
       <w:r>
         <w:rPr>
@@ -1333,14 +1282,6 @@
           <w:sz w:val="22"/>
           <w:szCs w:val="22"/>
         </w:rPr>
-        <w:t>052056010656</w:t>
-      </w:r>
-      <w:r>
-        <w:rPr>
-          <w:rFonts w:ascii="TCM Pro" w:hAnsi="TCM Pro" w:cs="Arial"/>
-          <w:sz w:val="22"/>
-          <w:szCs w:val="22"/>
-        </w:rPr>
         <w:tab/>
       </w:r>
       <w:r>
@@ -1350,44 +1291,30 @@
           <w:szCs w:val="22"/>
         </w:rPr>
         <w:tab/>
-        <w:t xml:space="preserve">Ngày cấp: </w:t>
-      </w:r>
-      <w:r>
-        <w:rPr>
-          <w:rFonts w:ascii="TCM Pro" w:hAnsi="TCM Pro" w:cs="Arial"/>
-          <w:sz w:val="22"/>
-          <w:szCs w:val="22"/>
-        </w:rPr>
-        <w:t>13-09-2022</w:t>
-      </w:r>
-      <w:r>
-        <w:rPr>
-          <w:rFonts w:ascii="TCM Pro" w:hAnsi="TCM Pro" w:cs="Arial"/>
-          <w:sz w:val="22"/>
-          <w:szCs w:val="22"/>
-        </w:rPr>
-        <w:tab/>
-      </w:r>
-      <w:r>
-        <w:rPr>
-          <w:rFonts w:ascii="TCM Pro" w:hAnsi="TCM Pro" w:cs="Arial"/>
-          <w:sz w:val="22"/>
-          <w:szCs w:val="22"/>
-        </w:rPr>
-        <w:tab/>
-        <w:t xml:space="preserve">Nơi cấp: </w:t>
-      </w:r>
-      <w:r>
-        <w:rPr>
-          <w:rFonts w:ascii="TCM Pro" w:hAnsi="TCM Pro" w:cs="Arial"/>
-          <w:sz w:val="22"/>
-          <w:szCs w:val="22"/>
-        </w:rPr>
-        <w:t>Cục trưởng CCSQLHCVTTXH</w:t>
+        <w:t>Ngày cấp: </w:t>
+      </w:r>
+      <w:r>
+        <w:rPr>
+          <w:rFonts w:ascii="TCM Pro" w:hAnsi="TCM Pro" w:cs="Arial"/>
+          <w:sz w:val="22"/>
+          <w:szCs w:val="22"/>
+        </w:rPr>
+        <w:t xml:space="preserve">        </w:t>
+      </w:r>
+      <w:r>
+        <w:rPr>
+          <w:rFonts w:ascii="TCM Pro" w:hAnsi="TCM Pro" w:cs="Arial"/>
+          <w:sz w:val="22"/>
+          <w:szCs w:val="22"/>
+        </w:rPr>
+        <w:t>Nơi cấp: </w:t>
       </w:r>
     </w:p>
     <w:p>
       <w:pPr>
+        <w:tabs>
+          <w:tab w:val="left" w:pos="1843"/>
+        </w:tabs>
         <w:spacing w:after="120"/>
         <w:jc w:val="both"/>
         <w:rPr>
@@ -1402,35 +1329,30 @@
           <w:sz w:val="22"/>
           <w:szCs w:val="22"/>
         </w:rPr>
-        <w:t xml:space="preserve">Ngày sinh           </w:t>
-      </w:r>
-      <w:r>
-        <w:rPr>
-          <w:rFonts w:ascii="TCM Pro" w:hAnsi="TCM Pro" w:cs="Arial"/>
-          <w:sz w:val="22"/>
-          <w:szCs w:val="22"/>
-        </w:rPr>
-        <w:t>:</w:t>
-      </w:r>
-      <w:r>
-        <w:rPr>
-          <w:rFonts w:ascii="TCM Pro" w:hAnsi="TCM Pro" w:cs="Arial"/>
-          <w:sz w:val="22"/>
-          <w:szCs w:val="22"/>
-        </w:rPr>
-        <w:t xml:space="preserve"> </w:t>
-      </w:r>
-      <w:r>
-        <w:rPr>
-          <w:rFonts w:ascii="TCM Pro" w:hAnsi="TCM Pro" w:cs="Arial"/>
-          <w:sz w:val="22"/>
-          <w:szCs w:val="22"/>
-        </w:rPr>
-        <w:t>12-03-1956</w:t>
+        <w:t>Ngày sinh</w:t>
+      </w:r>
+      <w:r>
+        <w:rPr>
+          <w:rFonts w:ascii="TCM Pro" w:hAnsi="TCM Pro" w:cs="Arial"/>
+          <w:sz w:val="22"/>
+          <w:szCs w:val="22"/>
+        </w:rPr>
+        <w:tab/>
+      </w:r>
+      <w:r>
+        <w:rPr>
+          <w:rFonts w:ascii="TCM Pro" w:hAnsi="TCM Pro" w:cs="Arial"/>
+          <w:sz w:val="22"/>
+          <w:szCs w:val="22"/>
+        </w:rPr>
+        <w:t>: </w:t>
       </w:r>
     </w:p>
     <w:p>
       <w:pPr>
+        <w:tabs>
+          <w:tab w:val="left" w:pos="1843"/>
+        </w:tabs>
         <w:spacing w:after="120"/>
         <w:jc w:val="both"/>
         <w:rPr>
@@ -1445,31 +1367,23 @@
           <w:sz w:val="22"/>
           <w:szCs w:val="22"/>
         </w:rPr>
-        <w:t xml:space="preserve">Do Ông/ Bà       </w:t>
-      </w:r>
-      <w:r>
-        <w:rPr>
-          <w:rFonts w:ascii="TCM Pro" w:hAnsi="TCM Pro" w:cs="Arial"/>
-          <w:sz w:val="22"/>
-          <w:szCs w:val="22"/>
-        </w:rPr>
-        <w:t xml:space="preserve"> </w:t>
-      </w:r>
-      <w:r>
-        <w:rPr>
-          <w:rFonts w:ascii="TCM Pro" w:hAnsi="TCM Pro" w:cs="Arial"/>
-          <w:sz w:val="22"/>
-          <w:szCs w:val="22"/>
-        </w:rPr>
-        <w:t xml:space="preserve">: </w:t>
-      </w:r>
-      <w:r>
-        <w:rPr>
-          <w:rFonts w:ascii="TCM Pro" w:hAnsi="TCM Pro" w:cs="Arial"/>
-          <w:sz w:val="22"/>
-          <w:szCs w:val="22"/>
-        </w:rPr>
-        <w:t>LÊ ĐẶNG HOÀNG THÍNH làm đại diện</w:t>
+        <w:t>Do Ông/ Bà</w:t>
+      </w:r>
+      <w:r>
+        <w:rPr>
+          <w:rFonts w:ascii="TCM Pro" w:hAnsi="TCM Pro" w:cs="Arial"/>
+          <w:sz w:val="22"/>
+          <w:szCs w:val="22"/>
+        </w:rPr>
+        <w:tab/>
+      </w:r>
+      <w:r>
+        <w:rPr>
+          <w:rFonts w:ascii="TCM Pro" w:hAnsi="TCM Pro" w:cs="Arial"/>
+          <w:sz w:val="22"/>
+          <w:szCs w:val="22"/>
+        </w:rPr>
+        <w:t>: Nguyễn Ân làm đại diện</w:t>
       </w:r>
     </w:p>
     <w:p>
@@ -1575,8 +1489,8 @@
                 <w:szCs w:val="22"/>
               </w:rPr>
             </w:pPr>
-            <w:bookmarkStart w:id="1" w:name="lblThongTinXe"/>
-            <w:bookmarkEnd w:id="1"/>
+            <w:bookmarkStart w:id="0" w:name="lblThongTinXe"/>
+            <w:bookmarkEnd w:id="0"/>
             <w:r>
               <w:rPr>
                 <w:rFonts w:ascii="TCM Pro" w:hAnsi="TCM Pro" w:cs="Arial"/>
@@ -1790,15 +1704,14 @@
               <w:t>
                 - Xe ô tô 5 chỗ ngồi hiệu HYUNDAI
                 <w:br/>
-                - GRAND I10 HB 1.2 AT 2021 1.2AT CKD
+                - Accent MT Full 2024 CKD
                 <w:br/>
-                - Xe mới 100%, Hộp số: TỰ ĐỘNG
+                - Xe mới 100%, Hộp số: SÀN
                 <w:br/>
-                - Động cơ 1.2L, Màu sơn: Trắng
+                - Động cơ 1.5L, Màu sơn: Đỏ
                 <w:br/>
                 - Trang bị kèm theo xe gồm: Theo tiêu chuẩn nhà sản xuất và AVN
                 <w:br/>
-                - Năm SX: 
               </w:t>
             </w:r>
           </w:p>
@@ -1806,6 +1719,7 @@
         <w:tc>
           <w:tcPr>
             <w:tcW w:w="2059" w:type="dxa"/>
+            <w:vAlign w:val="center"/>
           </w:tcPr>
           <w:p>
             <w:pPr>
@@ -1838,6 +1752,7 @@
         <w:tc>
           <w:tcPr>
             <w:tcW w:w="2059" w:type="dxa"/>
+            <w:vAlign w:val="center"/>
           </w:tcPr>
           <w:p>
             <w:pPr>
@@ -1863,13 +1778,14 @@
                 <w:sz w:val="22"/>
                 <w:szCs w:val="22"/>
               </w:rPr>
-              <w:t>420,000,000</w:t>
+              <w:t>0</w:t>
             </w:r>
           </w:p>
         </w:tc>
         <w:tc>
           <w:tcPr>
             <w:tcW w:w="2060" w:type="dxa"/>
+            <w:vAlign w:val="center"/>
           </w:tcPr>
           <w:p>
             <w:pPr>
@@ -1895,7 +1811,7 @@
                 <w:sz w:val="22"/>
                 <w:szCs w:val="22"/>
               </w:rPr>
-              <w:t>420,000,000</w:t>
+              <w:t>0</w:t>
             </w:r>
           </w:p>
         </w:tc>
@@ -1967,6 +1883,7 @@
         <w:tc>
           <w:tcPr>
             <w:tcW w:w="2059" w:type="dxa"/>
+            <w:vAlign w:val="center"/>
           </w:tcPr>
           <w:p>
             <w:pPr>
@@ -1999,6 +1916,7 @@
         <w:tc>
           <w:tcPr>
             <w:tcW w:w="2059" w:type="dxa"/>
+            <w:vAlign w:val="center"/>
           </w:tcPr>
           <w:p>
             <w:pPr>
@@ -2024,13 +1942,14 @@
                 <w:sz w:val="22"/>
                 <w:szCs w:val="22"/>
               </w:rPr>
-              <w:t>5,500,000</w:t>
+              <w:t>10,773,000</w:t>
             </w:r>
           </w:p>
         </w:tc>
         <w:tc>
           <w:tcPr>
             <w:tcW w:w="2060" w:type="dxa"/>
+            <w:vAlign w:val="center"/>
           </w:tcPr>
           <w:p>
             <w:pPr>
@@ -2056,7 +1975,7 @@
                 <w:sz w:val="22"/>
                 <w:szCs w:val="22"/>
               </w:rPr>
-              <w:t>5,500,000</w:t>
+              <w:t>10,773,000</w:t>
             </w:r>
           </w:p>
         </w:tc>
@@ -2178,7 +2097,7 @@
                 <w:sz w:val="22"/>
                 <w:szCs w:val="22"/>
               </w:rPr>
-              <w:t>425,500,000</w:t>
+              <w:t>10,773,000</w:t>
             </w:r>
           </w:p>
         </w:tc>
@@ -2215,7 +2134,7 @@
                 <w:sz w:val="22"/>
                 <w:szCs w:val="22"/>
               </w:rPr>
-              <w:t>(Số tiền bằng chữ: bốn trăm  hai mươi năm triệu năm trăm nghìn)</w:t>
+              <w:t>(Số tiền bằng chữ: mười triệu bảy trăm  bảy mươi ba nghìn)</w:t>
             </w:r>
           </w:p>
         </w:tc>
@@ -2273,7 +2192,19 @@
           <w:sz w:val="22"/>
           <w:szCs w:val="22"/>
         </w:rPr>
-        <w:t>Giá bán trên đã bao gồm thuế nhập khẩu, thuế tiêu thụ đặc biệt và thuế GTGT (VAT), Bảo hiểm TNDS, Bảo hiểm vật chất, .</w:t>
+        <w:t>Giá bán trên đã bao gồm thuế nhập khẩu, thuế tiêu thụ đặc biệt và thuế GTGT (VAT)</w:t>
+      </w:r>
+      <w:bookmarkStart w:id="1" w:name="_GoBack"/>
+      <w:bookmarkEnd w:id="1"/>
+      <w:r>
+        <w:rPr>
+          <w:rFonts w:ascii="TCM Pro" w:hAnsi="TCM Pro" w:cs="Arial"/>
+          <w:bCs/>
+          <w:iCs/>
+          <w:sz w:val="22"/>
+          <w:szCs w:val="22"/>
+        </w:rPr>
+        <w:t>.</w:t>
       </w:r>
     </w:p>
     <w:p>
@@ -2442,7 +2373,7 @@
           <w:sz w:val="22"/>
           <w:szCs w:val="22"/>
         </w:rPr>
-        <w:t>Áo trùm xe, Bao tay lái, Ví da, Camera HT H9S, </w:t>
+        <w:t>Áo trùm xe, Bao tay lái, Tappi sàn, Khăn lau xe, Bình chữa cháy, </w:t>
       </w:r>
       <w:r>
         <w:rPr>
@@ -2614,7 +2545,7 @@
           <w:sz w:val="22"/>
           <w:szCs w:val="22"/>
         </w:rPr>
-        <w:t>420,000,000</w:t>
+        <w:t>0</w:t>
       </w:r>
       <w:r>
         <w:rPr>
@@ -2657,7 +2588,7 @@
           <w:sz w:val="22"/>
           <w:szCs w:val="22"/>
         </w:rPr>
-        <w:t>bốn trăm  hai mươi triệu</w:t>
+        <w:t>không</w:t>
       </w:r>
       <w:r>
         <w:rPr>

</xml_diff>